<commit_message>
add implementation of Demeter and Dependency Inversion principles, along with factory and singleton patterns
</commit_message>
<xml_diff>
--- a/资料/软工-知识点总结.docx
+++ b/资料/软工-知识点总结.docx
@@ -2137,15 +2137,31 @@
           <w:sz w:val="11"/>
           <w:szCs w:val="11"/>
         </w:rPr>
-        <w:t xml:space="preserve"> </w:t>
-      </w:r>
-      <w:r>
-        <w:rPr>
-          <w:rFonts w:hint="eastAsia"/>
-          <w:sz w:val="11"/>
-          <w:szCs w:val="11"/>
-        </w:rPr>
-        <w:t>是开闭原则的基础 针对接口编程，依赖于抽象而不依赖于具体</w:t>
+        <w:t>：</w:t>
+      </w:r>
+      <w:r>
+        <w:rPr>
+          <w:rFonts w:hint="eastAsia"/>
+          <w:sz w:val="11"/>
+          <w:szCs w:val="11"/>
+        </w:rPr>
+        <w:t>是开闭原则的基础</w:t>
+      </w:r>
+      <w:r>
+        <w:rPr>
+          <w:rFonts w:hint="eastAsia"/>
+          <w:sz w:val="11"/>
+          <w:szCs w:val="11"/>
+        </w:rPr>
+        <w:t>；</w:t>
+      </w:r>
+      <w:r>
+        <w:rPr>
+          <w:rFonts w:hint="eastAsia"/>
+          <w:sz w:val="11"/>
+          <w:szCs w:val="11"/>
+        </w:rPr>
+        <w:t>针对接口编程，依赖于抽象而不依赖于具体</w:t>
       </w:r>
       <w:r>
         <w:rPr>
@@ -2203,6 +2219,22 @@
           <w:sz w:val="11"/>
           <w:szCs w:val="11"/>
         </w:rPr>
+        <w:t>，</w:t>
+      </w:r>
+      <w:r>
+        <w:rPr>
+          <w:rFonts w:hint="eastAsia"/>
+          <w:sz w:val="11"/>
+          <w:szCs w:val="11"/>
+        </w:rPr>
+        <w:t>降低类之间的耦合度</w:t>
+      </w:r>
+      <w:r>
+        <w:rPr>
+          <w:rFonts w:hint="eastAsia"/>
+          <w:sz w:val="11"/>
+          <w:szCs w:val="11"/>
+        </w:rPr>
         <w:t>；</w:t>
       </w:r>
       <w:r>
@@ -2211,7 +2243,7 @@
           <w:sz w:val="11"/>
           <w:szCs w:val="11"/>
         </w:rPr>
-        <w:t>降低类之间的耦合度,建立单一接口</w:t>
+        <w:t>建立单一接口</w:t>
       </w:r>
       <w:r>
         <w:rPr>
@@ -2227,7 +2259,23 @@
           <w:sz w:val="11"/>
           <w:szCs w:val="11"/>
         </w:rPr>
-        <w:t>尽量细化接口，接口中的方法尽量少注意适度原则，一定要适度，过大的话会增加耦合性，而过小的话会增加复杂性和开发成本</w:t>
+        <w:t>尽量细化接口，接口中的方法尽量少</w:t>
+      </w:r>
+      <w:r>
+        <w:rPr>
+          <w:rFonts w:hint="eastAsia"/>
+          <w:sz w:val="11"/>
+          <w:szCs w:val="11"/>
+        </w:rPr>
+        <w:t>；</w:t>
+      </w:r>
+      <w:r>
+        <w:rPr>
+          <w:rFonts w:hint="eastAsia"/>
+          <w:sz w:val="11"/>
+          <w:szCs w:val="11"/>
+        </w:rPr>
+        <w:t>注意适度原则，一定要适度，过大的话会增加耦合性，而过小的话会增加复杂性和开发成本</w:t>
       </w:r>
       <w:r>
         <w:rPr>
@@ -2253,6 +2301,15 @@
           <w:szCs w:val="11"/>
           <w:u w:val="single"/>
         </w:rPr>
+        <w:t>（最少知道原则）</w:t>
+      </w:r>
+      <w:r>
+        <w:rPr>
+          <w:rFonts w:hint="eastAsia"/>
+          <w:sz w:val="11"/>
+          <w:szCs w:val="11"/>
+          <w:u w:val="single"/>
+        </w:rPr>
         <w:t>：</w:t>
       </w:r>
       <w:r>
@@ -2319,6 +2376,54 @@
           <w:sz w:val="11"/>
           <w:szCs w:val="11"/>
         </w:rPr>
+        <w:t>；</w:t>
+      </w:r>
+      <w:r>
+        <w:rPr>
+          <w:rFonts w:hint="eastAsia"/>
+          <w:sz w:val="11"/>
+          <w:szCs w:val="11"/>
+        </w:rPr>
+        <w:t>尽量使用合成/聚合的方式，而不是使用继承</w:t>
+      </w:r>
+      <w:r>
+        <w:rPr>
+          <w:rFonts w:hint="eastAsia"/>
+          <w:sz w:val="11"/>
+          <w:szCs w:val="11"/>
+        </w:rPr>
+        <w:t>。</w:t>
+      </w:r>
+      <w:r>
+        <w:rPr>
+          <w:rFonts w:hint="eastAsia"/>
+          <w:sz w:val="11"/>
+          <w:szCs w:val="11"/>
+        </w:rPr>
+        <w:t>优点:容易实现并且容易修改和扩展继承来的内容</w:t>
+      </w:r>
+      <w:r>
+        <w:rPr>
+          <w:rFonts w:hint="eastAsia"/>
+          <w:sz w:val="11"/>
+          <w:szCs w:val="11"/>
+        </w:rPr>
+        <w:t>；</w:t>
+      </w:r>
+      <w:r>
+        <w:rPr>
+          <w:rFonts w:hint="eastAsia"/>
+          <w:sz w:val="11"/>
+          <w:szCs w:val="11"/>
+        </w:rPr>
+        <w:t>缺点:增加了类之间的依赖</w:t>
+      </w:r>
+      <w:r>
+        <w:rPr>
+          <w:rFonts w:hint="eastAsia"/>
+          <w:sz w:val="11"/>
+          <w:szCs w:val="11"/>
+        </w:rPr>
         <w:t>，</w:t>
       </w:r>
       <w:r>
@@ -2327,23 +2432,23 @@
           <w:sz w:val="11"/>
           <w:szCs w:val="11"/>
         </w:rPr>
-        <w:t>尽量使用合成/聚合的方式，而不是使用继承</w:t>
-      </w:r>
-      <w:r>
-        <w:rPr>
-          <w:rFonts w:hint="eastAsia"/>
-          <w:sz w:val="11"/>
-          <w:szCs w:val="11"/>
-        </w:rPr>
-        <w:t>。</w:t>
-      </w:r>
-      <w:r>
-        <w:rPr>
-          <w:rFonts w:hint="eastAsia"/>
-          <w:sz w:val="11"/>
-          <w:szCs w:val="11"/>
-        </w:rPr>
-        <w:t>继承的优点:容易实现并且容易修改和扩展继承来的内容</w:t>
+        <w:t>继承是属于“白箱”复用</w:t>
+      </w:r>
+      <w:r>
+        <w:rPr>
+          <w:rFonts w:hint="eastAsia"/>
+          <w:sz w:val="11"/>
+          <w:szCs w:val="11"/>
+        </w:rPr>
+        <w:t>，</w:t>
+      </w:r>
+      <w:r>
+        <w:rPr>
+          <w:rFonts w:hint="eastAsia"/>
+          <w:sz w:val="11"/>
+          <w:szCs w:val="11"/>
+        </w:rPr>
+        <w:t>父类对子类来说是透明的，这破坏了类的封装性</w:t>
       </w:r>
       <w:r>
         <w:rPr>
@@ -2359,39 +2464,7 @@
           <w:sz w:val="11"/>
           <w:szCs w:val="11"/>
         </w:rPr>
-        <w:t>缺点:它最大的缺点就是增加了类之间的依赖</w:t>
-      </w:r>
-      <w:r>
-        <w:rPr>
-          <w:rFonts w:hint="eastAsia"/>
-          <w:sz w:val="11"/>
-          <w:szCs w:val="11"/>
-        </w:rPr>
-        <w:t>，</w:t>
-      </w:r>
-      <w:r>
-        <w:rPr>
-          <w:rFonts w:hint="eastAsia"/>
-          <w:sz w:val="11"/>
-          <w:szCs w:val="11"/>
-        </w:rPr>
-        <w:t>继承是属于“白箱”复用父类对子类来说是透明的，这破坏了类的封装性</w:t>
-      </w:r>
-      <w:r>
-        <w:rPr>
-          <w:rFonts w:hint="eastAsia"/>
-          <w:sz w:val="11"/>
-          <w:szCs w:val="11"/>
-        </w:rPr>
-        <w:t>；</w:t>
-      </w:r>
-      <w:r>
-        <w:rPr>
-          <w:rFonts w:hint="eastAsia"/>
-          <w:sz w:val="11"/>
-          <w:szCs w:val="11"/>
-        </w:rPr>
-        <w:t>合成复用存在的缺点就是在系统中会存在较多的对象需要管理</w:t>
+        <w:t>在系统中会存在较多的对象需要管理</w:t>
       </w:r>
       <w:r>
         <w:rPr>
@@ -2446,7 +2519,16 @@
           <w:szCs w:val="11"/>
           <w:u w:val="single"/>
         </w:rPr>
-        <w:t>模式意图:</w:t>
+        <w:t>模式意图</w:t>
+      </w:r>
+      <w:r>
+        <w:rPr>
+          <w:rFonts w:hint="eastAsia"/>
+          <w:sz w:val="11"/>
+          <w:szCs w:val="11"/>
+          <w:u w:val="single"/>
+        </w:rPr>
+        <w:t>：</w:t>
       </w:r>
       <w:r>
         <w:rPr>
@@ -2462,7 +2544,7 @@
           <w:sz w:val="11"/>
           <w:szCs w:val="11"/>
         </w:rPr>
-        <w:t xml:space="preserve"> </w:t>
+        <w:t>。</w:t>
       </w:r>
       <w:r>
         <w:rPr>
@@ -2495,7 +2577,7 @@
           <w:sz w:val="11"/>
           <w:szCs w:val="11"/>
         </w:rPr>
-        <w:t xml:space="preserve"> </w:t>
+        <w:t>。</w:t>
       </w:r>
       <w:r>
         <w:rPr>
@@ -2520,16 +2602,25 @@
           <w:sz w:val="11"/>
           <w:szCs w:val="11"/>
         </w:rPr>
-        <w:t xml:space="preserve"> </w:t>
-      </w:r>
-      <w:r>
-        <w:rPr>
-          <w:rFonts w:hint="eastAsia"/>
-          <w:sz w:val="11"/>
-          <w:szCs w:val="11"/>
-          <w:u w:val="single"/>
-        </w:rPr>
-        <w:t>解决方案:</w:t>
+        <w:t>。</w:t>
+      </w:r>
+      <w:r>
+        <w:rPr>
+          <w:rFonts w:hint="eastAsia"/>
+          <w:sz w:val="11"/>
+          <w:szCs w:val="11"/>
+          <w:u w:val="single"/>
+        </w:rPr>
+        <w:t>解决方案</w:t>
+      </w:r>
+      <w:r>
+        <w:rPr>
+          <w:rFonts w:hint="eastAsia"/>
+          <w:sz w:val="11"/>
+          <w:szCs w:val="11"/>
+          <w:u w:val="single"/>
+        </w:rPr>
+        <w:t>：</w:t>
       </w:r>
       <w:r>
         <w:rPr>
@@ -2545,7 +2636,7 @@
           <w:sz w:val="11"/>
           <w:szCs w:val="11"/>
         </w:rPr>
-        <w:t xml:space="preserve"> </w:t>
+        <w:t>。</w:t>
       </w:r>
       <w:r>
         <w:rPr>
@@ -2570,7 +2661,7 @@
           <w:sz w:val="11"/>
           <w:szCs w:val="11"/>
         </w:rPr>
-        <w:t xml:space="preserve"> </w:t>
+        <w:t>。</w:t>
       </w:r>
       <w:r>
         <w:rPr>
@@ -2587,7 +2678,7 @@
           <w:sz w:val="11"/>
           <w:szCs w:val="11"/>
         </w:rPr>
-        <w:t xml:space="preserve"> </w:t>
+        <w:t>：</w:t>
       </w:r>
       <w:r>
         <w:rPr>
@@ -2603,7 +2694,15 @@
           <w:sz w:val="11"/>
           <w:szCs w:val="11"/>
         </w:rPr>
-        <w:t xml:space="preserve"> </w:t>
+        <w:t>（线程不安全和安全）</w:t>
+      </w:r>
+      <w:r>
+        <w:rPr>
+          <w:rFonts w:hint="eastAsia"/>
+          <w:sz w:val="11"/>
+          <w:szCs w:val="11"/>
+        </w:rPr>
+        <w:t>、</w:t>
       </w:r>
       <w:r>
         <w:rPr>
@@ -2619,7 +2718,7 @@
           <w:sz w:val="11"/>
           <w:szCs w:val="11"/>
         </w:rPr>
-        <w:t xml:space="preserve"> </w:t>
+        <w:t>、</w:t>
       </w:r>
       <w:r>
         <w:rPr>
@@ -2635,7 +2734,7 @@
           <w:sz w:val="11"/>
           <w:szCs w:val="11"/>
         </w:rPr>
-        <w:t xml:space="preserve"> </w:t>
+        <w:t>、</w:t>
       </w:r>
       <w:r>
         <w:rPr>
@@ -2655,10 +2754,11 @@
       </w:r>
       <w:r>
         <w:rPr>
-          <w:sz w:val="11"/>
-          <w:szCs w:val="11"/>
-        </w:rPr>
-        <w:t xml:space="preserve"> </w:t>
+          <w:rFonts w:hint="eastAsia"/>
+          <w:sz w:val="11"/>
+          <w:szCs w:val="11"/>
+        </w:rPr>
+        <w:t>。</w:t>
       </w:r>
       <w:r>
         <w:rPr>
@@ -2681,15 +2781,31 @@
           <w:sz w:val="11"/>
           <w:szCs w:val="11"/>
         </w:rPr>
-        <w:t>⼀个实例，减少了内存的开销，尤其是频繁的创建和销毁实例。避免对资源的多重占⽤</w:t>
-      </w:r>
-      <w:r>
-        <w:rPr>
-          <w:rFonts w:hint="eastAsia"/>
-          <w:sz w:val="11"/>
-          <w:szCs w:val="11"/>
-        </w:rPr>
-        <w:t xml:space="preserve"> </w:t>
+        <w:t>⼀个实例，减少了内存的开销，尤其是频繁的创建和销毁实例</w:t>
+      </w:r>
+      <w:r>
+        <w:rPr>
+          <w:rFonts w:hint="eastAsia"/>
+          <w:sz w:val="11"/>
+          <w:szCs w:val="11"/>
+        </w:rPr>
+        <w:t>；</w:t>
+      </w:r>
+      <w:r>
+        <w:rPr>
+          <w:rFonts w:hint="eastAsia"/>
+          <w:sz w:val="11"/>
+          <w:szCs w:val="11"/>
+        </w:rPr>
+        <w:t>避免对资源的多重占⽤</w:t>
+      </w:r>
+      <w:r>
+        <w:rPr>
+          <w:rFonts w:hint="eastAsia"/>
+          <w:sz w:val="11"/>
+          <w:szCs w:val="11"/>
+        </w:rPr>
+        <w:t>。</w:t>
       </w:r>
       <w:r>
         <w:rPr>
@@ -2704,8 +2820,9 @@
           <w:rFonts w:hint="eastAsia"/>
           <w:sz w:val="11"/>
           <w:szCs w:val="11"/>
-        </w:rPr>
-        <w:t xml:space="preserve"> </w:t>
+          <w:u w:val="single"/>
+        </w:rPr>
+        <w:t>：</w:t>
       </w:r>
       <w:r>
         <w:rPr>
@@ -2728,7 +2845,7 @@
           <w:sz w:val="11"/>
           <w:szCs w:val="11"/>
         </w:rPr>
-        <w:t xml:space="preserve"> </w:t>
+        <w:t>。</w:t>
       </w:r>
       <w:r>
         <w:rPr>
@@ -2744,8 +2861,9 @@
           <w:rFonts w:hint="eastAsia"/>
           <w:sz w:val="11"/>
           <w:szCs w:val="11"/>
-        </w:rPr>
-        <w:t xml:space="preserve"> </w:t>
+          <w:u w:val="single"/>
+        </w:rPr>
+        <w:t>：</w:t>
       </w:r>
       <w:r>
         <w:rPr>
@@ -2761,7 +2879,7 @@
           <w:sz w:val="11"/>
           <w:szCs w:val="11"/>
         </w:rPr>
-        <w:t xml:space="preserve"> </w:t>
+        <w:t>；</w:t>
       </w:r>
       <w:r>
         <w:rPr>
@@ -2776,7 +2894,23 @@
           <w:sz w:val="11"/>
           <w:szCs w:val="11"/>
         </w:rPr>
-        <w:t>⽤每次刷新都在数据库⾥加⼀次，⽤单例先缓存起来。创建的⼀个对象需要消耗的资源过多，⽐如</w:t>
+        <w:t>⽤每次刷新都在数据库⾥加⼀次，⽤单例先缓存起来</w:t>
+      </w:r>
+      <w:r>
+        <w:rPr>
+          <w:rFonts w:hint="eastAsia"/>
+          <w:sz w:val="11"/>
+          <w:szCs w:val="11"/>
+        </w:rPr>
+        <w:t>；</w:t>
+      </w:r>
+      <w:r>
+        <w:rPr>
+          <w:rFonts w:hint="eastAsia"/>
+          <w:sz w:val="11"/>
+          <w:szCs w:val="11"/>
+        </w:rPr>
+        <w:t>创建的⼀个对象需要消耗的资源过多，⽐如</w:t>
       </w:r>
       <w:r>
         <w:rPr>
@@ -2791,7 +2925,7 @@
           <w:sz w:val="11"/>
           <w:szCs w:val="11"/>
         </w:rPr>
-        <w:t xml:space="preserve"> </w:t>
+        <w:t>。</w:t>
       </w:r>
       <w:r>
         <w:rPr>
@@ -2835,7 +2969,7 @@
           <w:sz w:val="11"/>
           <w:szCs w:val="11"/>
         </w:rPr>
-        <w:t xml:space="preserve"> </w:t>
+        <w:t>。</w:t>
       </w:r>
       <w:r>
         <w:rPr>
@@ -2852,7 +2986,15 @@
           <w:sz w:val="11"/>
           <w:szCs w:val="11"/>
         </w:rPr>
-        <w:t>主要解决接口选择的问题，</w:t>
+        <w:t>主要解决接口选择的问题</w:t>
+      </w:r>
+      <w:r>
+        <w:rPr>
+          <w:rFonts w:hint="eastAsia"/>
+          <w:sz w:val="11"/>
+          <w:szCs w:val="11"/>
+        </w:rPr>
+        <w:t>。</w:t>
       </w:r>
       <w:r>
         <w:rPr>
@@ -2877,7 +3019,7 @@
           <w:sz w:val="11"/>
           <w:szCs w:val="11"/>
         </w:rPr>
-        <w:t xml:space="preserve"> </w:t>
+        <w:t>。</w:t>
       </w:r>
       <w:r>
         <w:rPr>
@@ -2902,7 +3044,7 @@
           <w:sz w:val="11"/>
           <w:szCs w:val="11"/>
         </w:rPr>
-        <w:t xml:space="preserve"> </w:t>
+        <w:t>。</w:t>
       </w:r>
       <w:r>
         <w:rPr>
@@ -2927,7 +3069,7 @@
           <w:sz w:val="11"/>
           <w:szCs w:val="11"/>
         </w:rPr>
-        <w:t xml:space="preserve"> </w:t>
+        <w:t>。</w:t>
       </w:r>
       <w:r>
         <w:rPr>
@@ -2944,7 +3086,39 @@
           <w:sz w:val="11"/>
           <w:szCs w:val="11"/>
         </w:rPr>
-        <w:t>一个调用者想创建一个对象，只要知道其名称就可以了,扩展性高，如果想增加一个产品，只要扩展一个工厂类即可屏蔽产品的具体实现，调用者只关心产品的接口。</w:t>
+        <w:t>一个调用者想创建一个对象，只要知道其名称就可以了</w:t>
+      </w:r>
+      <w:r>
+        <w:rPr>
+          <w:rFonts w:hint="eastAsia"/>
+          <w:sz w:val="11"/>
+          <w:szCs w:val="11"/>
+        </w:rPr>
+        <w:t>；</w:t>
+      </w:r>
+      <w:r>
+        <w:rPr>
+          <w:rFonts w:hint="eastAsia"/>
+          <w:sz w:val="11"/>
+          <w:szCs w:val="11"/>
+        </w:rPr>
+        <w:t>扩展性高，如果想增加一个产品，只要扩展一个工厂类即可</w:t>
+      </w:r>
+      <w:r>
+        <w:rPr>
+          <w:rFonts w:hint="eastAsia"/>
+          <w:sz w:val="11"/>
+          <w:szCs w:val="11"/>
+        </w:rPr>
+        <w:t>；</w:t>
+      </w:r>
+      <w:r>
+        <w:rPr>
+          <w:rFonts w:hint="eastAsia"/>
+          <w:sz w:val="11"/>
+          <w:szCs w:val="11"/>
+        </w:rPr>
+        <w:t>屏蔽产品的具体实现，调用者只关心产品的接口。</w:t>
       </w:r>
       <w:r>
         <w:rPr>
@@ -2961,15 +3135,31 @@
           <w:sz w:val="11"/>
           <w:szCs w:val="11"/>
         </w:rPr>
-        <w:t>:每次增加一个产品时，都需要增加一个具体类和对象实现工使得系统中类的个数成倍增加 在一定程度上增加了系统的复杂度，同时也增加了系统具体类的依赖</w:t>
-      </w:r>
-      <w:r>
-        <w:rPr>
-          <w:rFonts w:hint="eastAsia"/>
-          <w:sz w:val="11"/>
-          <w:szCs w:val="11"/>
-        </w:rPr>
-        <w:t xml:space="preserve"> </w:t>
+        <w:t>:每次增加一个产品时，都需要增加一个具体类和对象实现工使得系统中类的个数成倍增加</w:t>
+      </w:r>
+      <w:r>
+        <w:rPr>
+          <w:rFonts w:hint="eastAsia"/>
+          <w:sz w:val="11"/>
+          <w:szCs w:val="11"/>
+        </w:rPr>
+        <w:t>；</w:t>
+      </w:r>
+      <w:r>
+        <w:rPr>
+          <w:rFonts w:hint="eastAsia"/>
+          <w:sz w:val="11"/>
+          <w:szCs w:val="11"/>
+        </w:rPr>
+        <w:t>在一定程度上增加了系统的复杂度，同时也增加了系统具体类的依赖</w:t>
+      </w:r>
+      <w:r>
+        <w:rPr>
+          <w:rFonts w:hint="eastAsia"/>
+          <w:sz w:val="11"/>
+          <w:szCs w:val="11"/>
+        </w:rPr>
+        <w:t>。</w:t>
       </w:r>
       <w:r>
         <w:rPr>
@@ -2986,15 +3176,23 @@
           <w:sz w:val="11"/>
           <w:szCs w:val="11"/>
         </w:rPr>
-        <w:t>：需要⽣成⼤量具有相同接⼝或基类的对象，但在不同条件下实例化不同⼦类时。⽇志记录器、数据库访问器、协议处理器等。</w:t>
-      </w:r>
-      <w:r>
-        <w:rPr>
-          <w:rFonts w:hint="eastAsia"/>
-          <w:sz w:val="11"/>
-          <w:szCs w:val="11"/>
-        </w:rPr>
-        <w:t xml:space="preserve"> </w:t>
+        <w:t>：需要⽣成⼤量具有相同接⼝或基类的对象，但在不同条件下实例化不同⼦类时</w:t>
+      </w:r>
+      <w:r>
+        <w:rPr>
+          <w:rFonts w:hint="eastAsia"/>
+          <w:sz w:val="11"/>
+          <w:szCs w:val="11"/>
+        </w:rPr>
+        <w:t>。</w:t>
+      </w:r>
+      <w:r>
+        <w:rPr>
+          <w:rFonts w:hint="eastAsia"/>
+          <w:sz w:val="11"/>
+          <w:szCs w:val="11"/>
+        </w:rPr>
+        <w:t>⽇志记录器、数据库访问器、协议处理器等。</w:t>
       </w:r>
       <w:r>
         <w:rPr>
@@ -11775,7 +11973,7 @@
           <w:sz w:val="11"/>
           <w:szCs w:val="11"/>
         </w:rPr>
-        <w:t>缓存原则:频繁被访问的数据可以被放置于缓存当中，以</w:t>
+        <w:t>缓存原则:</w:t>
       </w:r>
       <w:r>
         <w:rPr>
@@ -11784,7 +11982,7 @@
           <w:szCs w:val="11"/>
         </w:rPr>
         <w:lastRenderedPageBreak/>
-        <w:t>供频繁访问</w:t>
+        <w:t>频繁被访问的数据可以被放置于缓存当中，以供频繁访问</w:t>
       </w:r>
       <w:r>
         <w:rPr>

</xml_diff>

<commit_message>
add JDK dynamic proxy implementation with example using Car interface
</commit_message>
<xml_diff>
--- a/资料/软工-知识点总结.docx
+++ b/资料/软工-知识点总结.docx
@@ -4301,6 +4301,31 @@
           <w:sz w:val="11"/>
           <w:szCs w:val="11"/>
         </w:rPr>
+        <w:t>。</w:t>
+      </w:r>
+      <w:r>
+        <w:rPr>
+          <w:rFonts w:hint="eastAsia"/>
+          <w:sz w:val="11"/>
+          <w:szCs w:val="11"/>
+          <w:u w:val="single"/>
+        </w:rPr>
+        <w:t>解决问题</w:t>
+      </w:r>
+      <w:r>
+        <w:rPr>
+          <w:rFonts w:hint="eastAsia"/>
+          <w:sz w:val="11"/>
+          <w:szCs w:val="11"/>
+        </w:rPr>
+        <w:t>:在直接访问对象时带来的问题，</w:t>
+      </w:r>
+      <w:r>
+        <w:rPr>
+          <w:rFonts w:hint="eastAsia"/>
+          <w:sz w:val="11"/>
+          <w:szCs w:val="11"/>
+        </w:rPr>
         <w:t xml:space="preserve"> </w:t>
       </w:r>
       <w:r>
@@ -4308,31 +4333,6 @@
           <w:rFonts w:hint="eastAsia"/>
           <w:sz w:val="11"/>
           <w:szCs w:val="11"/>
-          <w:u w:val="single"/>
-        </w:rPr>
-        <w:t>解决问题</w:t>
-      </w:r>
-      <w:r>
-        <w:rPr>
-          <w:rFonts w:hint="eastAsia"/>
-          <w:sz w:val="11"/>
-          <w:szCs w:val="11"/>
-        </w:rPr>
-        <w:t>:在直接访问对象时带来的问题，</w:t>
-      </w:r>
-      <w:r>
-        <w:rPr>
-          <w:rFonts w:hint="eastAsia"/>
-          <w:sz w:val="11"/>
-          <w:szCs w:val="11"/>
-        </w:rPr>
-        <w:t xml:space="preserve"> </w:t>
-      </w:r>
-      <w:r>
-        <w:rPr>
-          <w:rFonts w:hint="eastAsia"/>
-          <w:sz w:val="11"/>
-          <w:szCs w:val="11"/>
         </w:rPr>
         <w:t>(比如对象创建开销很大，或者某些操作需要安全控制或者需要进程外的访问)，直接访问会给使用者或者系统结构带来很多麻烦，我们可以在访问此对象时加上一个对此对象的访问层。</w:t>
       </w:r>
@@ -4376,7 +4376,7 @@
           <w:sz w:val="11"/>
           <w:szCs w:val="11"/>
         </w:rPr>
-        <w:t xml:space="preserve"> </w:t>
+        <w:t>。</w:t>
       </w:r>
       <w:r>
         <w:rPr>
@@ -4401,7 +4401,7 @@
           <w:sz w:val="11"/>
           <w:szCs w:val="11"/>
         </w:rPr>
-        <w:t xml:space="preserve"> </w:t>
+        <w:t>。</w:t>
       </w:r>
       <w:r>
         <w:rPr>
@@ -4427,7 +4427,7 @@
           <w:sz w:val="11"/>
           <w:szCs w:val="11"/>
         </w:rPr>
-        <w:t xml:space="preserve"> </w:t>
+        <w:t>：</w:t>
       </w:r>
       <w:r>
         <w:rPr>
@@ -4461,15 +4461,47 @@
           <w:sz w:val="11"/>
           <w:szCs w:val="11"/>
         </w:rPr>
-        <w:t>:因为代理对象需要与目标对象实现一样的接口，所以会有很多代理类,类太多。同时，一旦接口增加方法，目标对象与代理对象都要维护</w:t>
-      </w:r>
-      <w:r>
-        <w:rPr>
-          <w:rFonts w:hint="eastAsia"/>
-          <w:sz w:val="11"/>
-          <w:szCs w:val="11"/>
-        </w:rPr>
-        <w:t xml:space="preserve"> </w:t>
+        <w:t>:因为代理对象需要与目标对象实现一样的接口，所以会有很多代理类</w:t>
+      </w:r>
+      <w:r>
+        <w:rPr>
+          <w:rFonts w:hint="eastAsia"/>
+          <w:sz w:val="11"/>
+          <w:szCs w:val="11"/>
+        </w:rPr>
+        <w:t>，</w:t>
+      </w:r>
+      <w:r>
+        <w:rPr>
+          <w:rFonts w:hint="eastAsia"/>
+          <w:sz w:val="11"/>
+          <w:szCs w:val="11"/>
+        </w:rPr>
+        <w:t>类太多</w:t>
+      </w:r>
+      <w:r>
+        <w:rPr>
+          <w:rFonts w:hint="eastAsia"/>
+          <w:sz w:val="11"/>
+          <w:szCs w:val="11"/>
+        </w:rPr>
+        <w:t>；</w:t>
+      </w:r>
+      <w:r>
+        <w:rPr>
+          <w:rFonts w:hint="eastAsia"/>
+          <w:sz w:val="11"/>
+          <w:szCs w:val="11"/>
+        </w:rPr>
+        <w:t>同时，一旦接口增加方法，目标对象与代理对象都要维护</w:t>
+      </w:r>
+      <w:r>
+        <w:rPr>
+          <w:rFonts w:hint="eastAsia"/>
+          <w:sz w:val="11"/>
+          <w:szCs w:val="11"/>
+        </w:rPr>
+        <w:t>。</w:t>
       </w:r>
       <w:r>
         <w:rPr>
@@ -4487,6 +4519,55 @@
           <w:sz w:val="11"/>
           <w:szCs w:val="11"/>
         </w:rPr>
+        <w:t>：</w:t>
+      </w:r>
+      <w:r>
+        <w:rPr>
+          <w:rFonts w:hint="eastAsia"/>
+          <w:sz w:val="11"/>
+          <w:szCs w:val="11"/>
+          <w:u w:val="single"/>
+        </w:rPr>
+        <w:t>总结</w:t>
+      </w:r>
+      <w:r>
+        <w:rPr>
+          <w:rFonts w:hint="eastAsia"/>
+          <w:sz w:val="11"/>
+          <w:szCs w:val="11"/>
+        </w:rPr>
+        <w:t>:虽然相对于静态代理，动态代理大大减少了我们的开发任务，同时减少了对业务接口的依赖，降低了耦合度。但是JDK自带动态代理只能支持实现了Interface的类</w:t>
+      </w:r>
+      <w:r>
+        <w:rPr>
+          <w:rFonts w:hint="eastAsia"/>
+          <w:sz w:val="11"/>
+          <w:szCs w:val="11"/>
+        </w:rPr>
+        <w:t>，是</w:t>
+      </w:r>
+      <w:r>
+        <w:rPr>
+          <w:rFonts w:hint="eastAsia"/>
+          <w:sz w:val="11"/>
+          <w:szCs w:val="11"/>
+        </w:rPr>
+        <w:t>实现Spring AOP的基础</w:t>
+      </w:r>
+      <w:r>
+        <w:rPr>
+          <w:rFonts w:hint="eastAsia"/>
+          <w:sz w:val="11"/>
+          <w:szCs w:val="11"/>
+        </w:rPr>
+        <w:t>]</w:t>
+      </w:r>
+      <w:r>
+        <w:rPr>
+          <w:rFonts w:hint="eastAsia"/>
+          <w:sz w:val="11"/>
+          <w:szCs w:val="11"/>
+        </w:rPr>
         <w:t xml:space="preserve"> </w:t>
       </w:r>
       <w:r>
@@ -4496,23 +4577,31 @@
           <w:szCs w:val="11"/>
           <w:u w:val="single"/>
         </w:rPr>
-        <w:t>总结</w:t>
-      </w:r>
-      <w:r>
-        <w:rPr>
-          <w:rFonts w:hint="eastAsia"/>
-          <w:sz w:val="11"/>
-          <w:szCs w:val="11"/>
-        </w:rPr>
-        <w:t>:虽然相对于静态代理，动态代理大大减少了我们的开发任务，同时减少了对业务接口的依赖，降低了耦合度。但是JDK自带动态代理只能支持实现了Interface的类) 实现Spring AOP的基础</w:t>
-      </w:r>
-      <w:r>
-        <w:rPr>
-          <w:rFonts w:hint="eastAsia"/>
-          <w:sz w:val="11"/>
-          <w:szCs w:val="11"/>
-        </w:rPr>
-        <w:t>]</w:t>
+        <w:t>优点:</w:t>
+      </w:r>
+      <w:r>
+        <w:rPr>
+          <w:rFonts w:hint="eastAsia"/>
+          <w:sz w:val="11"/>
+          <w:szCs w:val="11"/>
+        </w:rPr>
+        <w:t>代理模式在客户端与目标对象之间起到一个中介作用和保护目标对象的作用</w:t>
+      </w:r>
+      <w:r>
+        <w:rPr>
+          <w:rFonts w:hint="eastAsia"/>
+          <w:sz w:val="11"/>
+          <w:szCs w:val="11"/>
+        </w:rPr>
+        <w:t>；</w:t>
+      </w:r>
+      <w:r>
+        <w:rPr>
+          <w:rFonts w:hint="eastAsia"/>
+          <w:sz w:val="11"/>
+          <w:szCs w:val="11"/>
+        </w:rPr>
+        <w:t>代理对象可以扩展目标对象的功能;</w:t>
       </w:r>
       <w:r>
         <w:rPr>
@@ -4527,47 +4616,6 @@
           <w:rFonts w:hint="eastAsia"/>
           <w:sz w:val="11"/>
           <w:szCs w:val="11"/>
-          <w:u w:val="single"/>
-        </w:rPr>
-        <w:t>优点:</w:t>
-      </w:r>
-      <w:r>
-        <w:rPr>
-          <w:rFonts w:hint="eastAsia"/>
-          <w:sz w:val="11"/>
-          <w:szCs w:val="11"/>
-        </w:rPr>
-        <w:t>代理模式在客户端与目标对象之间起到一个中介作用和保护目标对象的作用</w:t>
-      </w:r>
-      <w:r>
-        <w:rPr>
-          <w:rFonts w:hint="eastAsia"/>
-          <w:sz w:val="11"/>
-          <w:szCs w:val="11"/>
-        </w:rPr>
-        <w:t xml:space="preserve"> </w:t>
-      </w:r>
-      <w:r>
-        <w:rPr>
-          <w:rFonts w:hint="eastAsia"/>
-          <w:sz w:val="11"/>
-          <w:szCs w:val="11"/>
-        </w:rPr>
-        <w:t>代理对象可以扩展目标对象的功能;</w:t>
-      </w:r>
-      <w:r>
-        <w:rPr>
-          <w:rFonts w:hint="eastAsia"/>
-          <w:sz w:val="11"/>
-          <w:szCs w:val="11"/>
-        </w:rPr>
-        <w:t xml:space="preserve"> </w:t>
-      </w:r>
-      <w:r>
-        <w:rPr>
-          <w:rFonts w:hint="eastAsia"/>
-          <w:sz w:val="11"/>
-          <w:szCs w:val="11"/>
         </w:rPr>
         <w:t>代理模式能将客户端与目标对象分离，在一定程度上降低了系统的耦合度</w:t>
       </w:r>
@@ -4578,7 +4626,16 @@
           <w:szCs w:val="11"/>
           <w:u w:val="single"/>
         </w:rPr>
-        <w:t>;缺点:</w:t>
+        <w:t>。</w:t>
+      </w:r>
+      <w:r>
+        <w:rPr>
+          <w:rFonts w:hint="eastAsia"/>
+          <w:sz w:val="11"/>
+          <w:szCs w:val="11"/>
+          <w:u w:val="single"/>
+        </w:rPr>
+        <w:t>缺点:</w:t>
       </w:r>
       <w:r>
         <w:rPr>
@@ -4594,7 +4651,7 @@
           <w:sz w:val="11"/>
           <w:szCs w:val="11"/>
         </w:rPr>
-        <w:t xml:space="preserve"> </w:t>
+        <w:t>。</w:t>
       </w:r>
       <w:r>
         <w:rPr>
@@ -4641,15 +4698,48 @@
           <w:szCs w:val="11"/>
           <w:u w:val="single"/>
         </w:rPr>
-        <w:t>模式意图:</w:t>
-      </w:r>
-      <w:r>
-        <w:rPr>
-          <w:rFonts w:hint="eastAsia"/>
-          <w:sz w:val="11"/>
-          <w:szCs w:val="11"/>
-        </w:rPr>
-        <w:t xml:space="preserve">用一个中介对象来封装一系列的对象交互使各对象不需要显式地相互引用，从而使其耦合松散，而且可以独立地改变它们之间的交互 </w:t>
+        <w:t>模式意图</w:t>
+      </w:r>
+      <w:r>
+        <w:rPr>
+          <w:rFonts w:hint="eastAsia"/>
+          <w:sz w:val="11"/>
+          <w:szCs w:val="11"/>
+          <w:u w:val="single"/>
+        </w:rPr>
+        <w:t>：</w:t>
+      </w:r>
+      <w:r>
+        <w:rPr>
+          <w:rFonts w:hint="eastAsia"/>
+          <w:sz w:val="11"/>
+          <w:szCs w:val="11"/>
+        </w:rPr>
+        <w:t>用一个中介对象来封装一系列的对象交互</w:t>
+      </w:r>
+      <w:r>
+        <w:rPr>
+          <w:rFonts w:hint="eastAsia"/>
+          <w:sz w:val="11"/>
+          <w:szCs w:val="11"/>
+        </w:rPr>
+        <w:t>，</w:t>
+      </w:r>
+      <w:r>
+        <w:rPr>
+          <w:rFonts w:hint="eastAsia"/>
+          <w:sz w:val="11"/>
+          <w:szCs w:val="11"/>
+        </w:rPr>
+        <w:t>使各对象不需要显式地相互引用，从而使其耦合松散，而且可以独立地改变它们之间的交互</w:t>
+      </w:r>
+      <w:r>
+        <w:rPr>
+          <w:rFonts w:hint="eastAsia"/>
+          <w:sz w:val="11"/>
+          <w:szCs w:val="11"/>
+        </w:rPr>
+        <w:t>。</w:t>
       </w:r>
       <w:r>
         <w:rPr>
@@ -4666,7 +4756,15 @@
           <w:sz w:val="11"/>
           <w:szCs w:val="11"/>
         </w:rPr>
-        <w:t xml:space="preserve">:对象与对象之间存在大量的关联关系，这样势必会导致系统的结构变得很复杂，同时若一个对象发生改变，我们也需要跟踪与之相关联的对象，同时做出相应的处理 </w:t>
+        <w:t>:对象与对象之间存在大量的关联关系，这样势必会导致系统的结构变得很复杂，同时若一个对象发生改变，我们也需要跟踪与之相关联的对象，同时做出相应的处理</w:t>
+      </w:r>
+      <w:r>
+        <w:rPr>
+          <w:rFonts w:hint="eastAsia"/>
+          <w:sz w:val="11"/>
+          <w:szCs w:val="11"/>
+        </w:rPr>
+        <w:t>。</w:t>
       </w:r>
       <w:r>
         <w:rPr>
@@ -4690,17 +4788,33 @@
           <w:rFonts w:hint="eastAsia"/>
           <w:sz w:val="11"/>
           <w:szCs w:val="11"/>
-          <w:u w:val="single"/>
-        </w:rPr>
-        <w:t xml:space="preserve"> 解决方案:</w:t>
-      </w:r>
-      <w:r>
-        <w:rPr>
-          <w:rFonts w:hint="eastAsia"/>
-          <w:sz w:val="11"/>
-          <w:szCs w:val="11"/>
-        </w:rPr>
-        <w:t>将网状结构分离为星型结构，</w:t>
+        </w:rPr>
+        <w:t>。</w:t>
+      </w:r>
+      <w:r>
+        <w:rPr>
+          <w:rFonts w:hint="eastAsia"/>
+          <w:sz w:val="11"/>
+          <w:szCs w:val="11"/>
+          <w:u w:val="single"/>
+        </w:rPr>
+        <w:t>解决方案:</w:t>
+      </w:r>
+      <w:r>
+        <w:rPr>
+          <w:rFonts w:hint="eastAsia"/>
+          <w:sz w:val="11"/>
+          <w:szCs w:val="11"/>
+        </w:rPr>
+        <w:t>将网状结构分离为星型结构</w:t>
+      </w:r>
+      <w:r>
+        <w:rPr>
+          <w:rFonts w:hint="eastAsia"/>
+          <w:sz w:val="11"/>
+          <w:szCs w:val="11"/>
+        </w:rPr>
+        <w:t>。</w:t>
       </w:r>
       <w:r>
         <w:rPr>
@@ -4734,15 +4848,71 @@
           <w:sz w:val="11"/>
           <w:szCs w:val="11"/>
         </w:rPr>
-        <w:t xml:space="preserve"> 抽象中介者角色 具体中介者角色 抽象同事类角色 具体同事类角色</w:t>
-      </w:r>
-      <w:r>
-        <w:rPr>
-          <w:rFonts w:hint="eastAsia"/>
-          <w:sz w:val="11"/>
-          <w:szCs w:val="11"/>
-        </w:rPr>
-        <w:t xml:space="preserve"> </w:t>
+        <w:t>：</w:t>
+      </w:r>
+      <w:r>
+        <w:rPr>
+          <w:rFonts w:hint="eastAsia"/>
+          <w:sz w:val="11"/>
+          <w:szCs w:val="11"/>
+        </w:rPr>
+        <w:t>抽象中介者角色</w:t>
+      </w:r>
+      <w:r>
+        <w:rPr>
+          <w:rFonts w:hint="eastAsia"/>
+          <w:sz w:val="11"/>
+          <w:szCs w:val="11"/>
+        </w:rPr>
+        <w:t>、</w:t>
+      </w:r>
+      <w:r>
+        <w:rPr>
+          <w:rFonts w:hint="eastAsia"/>
+          <w:sz w:val="11"/>
+          <w:szCs w:val="11"/>
+        </w:rPr>
+        <w:t>具体中介者角色</w:t>
+      </w:r>
+      <w:r>
+        <w:rPr>
+          <w:rFonts w:hint="eastAsia"/>
+          <w:sz w:val="11"/>
+          <w:szCs w:val="11"/>
+        </w:rPr>
+        <w:t>、</w:t>
+      </w:r>
+      <w:r>
+        <w:rPr>
+          <w:rFonts w:hint="eastAsia"/>
+          <w:sz w:val="11"/>
+          <w:szCs w:val="11"/>
+        </w:rPr>
+        <w:t>抽象同事类角色</w:t>
+      </w:r>
+      <w:r>
+        <w:rPr>
+          <w:rFonts w:hint="eastAsia"/>
+          <w:sz w:val="11"/>
+          <w:szCs w:val="11"/>
+        </w:rPr>
+        <w:t>、</w:t>
+      </w:r>
+      <w:r>
+        <w:rPr>
+          <w:rFonts w:hint="eastAsia"/>
+          <w:sz w:val="11"/>
+          <w:szCs w:val="11"/>
+        </w:rPr>
+        <w:t>具体同事类角色</w:t>
+      </w:r>
+      <w:r>
+        <w:rPr>
+          <w:rFonts w:hint="eastAsia"/>
+          <w:sz w:val="11"/>
+          <w:szCs w:val="11"/>
+        </w:rPr>
+        <w:t>。</w:t>
       </w:r>
       <w:r>
         <w:rPr>
@@ -4759,7 +4929,47 @@
           <w:sz w:val="11"/>
           <w:szCs w:val="11"/>
         </w:rPr>
-        <w:t xml:space="preserve">降低了类的复杂度，将一对多转化成了一对一 各个类之间的解耦 符合迪米特原则 </w:t>
+        <w:t>降低了类的复杂度，将一对多转化成了一对一</w:t>
+      </w:r>
+      <w:r>
+        <w:rPr>
+          <w:rFonts w:hint="eastAsia"/>
+          <w:sz w:val="11"/>
+          <w:szCs w:val="11"/>
+        </w:rPr>
+        <w:t>；</w:t>
+      </w:r>
+      <w:r>
+        <w:rPr>
+          <w:rFonts w:hint="eastAsia"/>
+          <w:sz w:val="11"/>
+          <w:szCs w:val="11"/>
+        </w:rPr>
+        <w:t>各个类之间的解耦</w:t>
+      </w:r>
+      <w:r>
+        <w:rPr>
+          <w:rFonts w:hint="eastAsia"/>
+          <w:sz w:val="11"/>
+          <w:szCs w:val="11"/>
+        </w:rPr>
+        <w:t>；</w:t>
+      </w:r>
+      <w:r>
+        <w:rPr>
+          <w:rFonts w:hint="eastAsia"/>
+          <w:sz w:val="11"/>
+          <w:szCs w:val="11"/>
+        </w:rPr>
+        <w:t>符合迪米特原则</w:t>
+      </w:r>
+      <w:r>
+        <w:rPr>
+          <w:rFonts w:hint="eastAsia"/>
+          <w:sz w:val="11"/>
+          <w:szCs w:val="11"/>
+        </w:rPr>
+        <w:t>；</w:t>
       </w:r>
       <w:r>
         <w:rPr>
@@ -4776,24 +4986,73 @@
           <w:sz w:val="11"/>
           <w:szCs w:val="11"/>
         </w:rPr>
-        <w:t>:中介者会庞大，变得复杂难以维护，</w:t>
-      </w:r>
-      <w:r>
-        <w:rPr>
-          <w:rFonts w:hint="eastAsia"/>
-          <w:sz w:val="11"/>
-          <w:szCs w:val="11"/>
-          <w:u w:val="single"/>
-        </w:rPr>
-        <w:t xml:space="preserve">使用场景 </w:t>
-      </w:r>
-      <w:r>
-        <w:rPr>
-          <w:rFonts w:hint="eastAsia"/>
-          <w:sz w:val="11"/>
-          <w:szCs w:val="11"/>
-        </w:rPr>
-        <w:t>系统中对象之间存在比较复杂的引用关系 导致它们之间的依赖关系结构混乱而且难以复用该对象。想通过一个中间类来封装多个类中的行为，而又不想生成太多的子类。</w:t>
+        <w:t>:中介者会庞大，变得复杂难以维护</w:t>
+      </w:r>
+      <w:r>
+        <w:rPr>
+          <w:rFonts w:hint="eastAsia"/>
+          <w:sz w:val="11"/>
+          <w:szCs w:val="11"/>
+        </w:rPr>
+        <w:t>。</w:t>
+      </w:r>
+      <w:r>
+        <w:rPr>
+          <w:rFonts w:hint="eastAsia"/>
+          <w:sz w:val="11"/>
+          <w:szCs w:val="11"/>
+          <w:u w:val="single"/>
+        </w:rPr>
+        <w:t>使用场景</w:t>
+      </w:r>
+      <w:r>
+        <w:rPr>
+          <w:rFonts w:hint="eastAsia"/>
+          <w:sz w:val="11"/>
+          <w:szCs w:val="11"/>
+          <w:u w:val="single"/>
+        </w:rPr>
+        <w:t>：</w:t>
+      </w:r>
+      <w:r>
+        <w:rPr>
+          <w:rFonts w:hint="eastAsia"/>
+          <w:sz w:val="11"/>
+          <w:szCs w:val="11"/>
+        </w:rPr>
+        <w:t>系统中对象之间存在比较复杂的引用关系</w:t>
+      </w:r>
+      <w:r>
+        <w:rPr>
+          <w:rFonts w:hint="eastAsia"/>
+          <w:sz w:val="11"/>
+          <w:szCs w:val="11"/>
+        </w:rPr>
+        <w:t>，</w:t>
+      </w:r>
+      <w:r>
+        <w:rPr>
+          <w:rFonts w:hint="eastAsia"/>
+          <w:sz w:val="11"/>
+          <w:szCs w:val="11"/>
+        </w:rPr>
+        <w:t>导致它们之间的依赖关系结构混乱而且难以复用该对象</w:t>
+      </w:r>
+      <w:r>
+        <w:rPr>
+          <w:rFonts w:hint="eastAsia"/>
+          <w:sz w:val="11"/>
+          <w:szCs w:val="11"/>
+        </w:rPr>
+        <w:t>；</w:t>
+      </w:r>
+      <w:r>
+        <w:rPr>
+          <w:rFonts w:hint="eastAsia"/>
+          <w:sz w:val="11"/>
+          <w:szCs w:val="11"/>
+        </w:rPr>
+        <w:t>想通过一个中间类来封装多个类中的行为，而又不想生成太多的子类。</w:t>
       </w:r>
       <w:r>
         <w:rPr>
@@ -12196,6 +12455,7 @@
           <w:sz w:val="11"/>
           <w:szCs w:val="11"/>
         </w:rPr>
+        <w:lastRenderedPageBreak/>
         <w:t>Memcached(缓存)管理缓存</w:t>
       </w:r>
       <w:r>
@@ -12212,16 +12472,7 @@
           <w:sz w:val="11"/>
           <w:szCs w:val="11"/>
         </w:rPr>
-        <w:t>缓存原则:</w:t>
-      </w:r>
-      <w:r>
-        <w:rPr>
-          <w:rFonts w:hint="eastAsia"/>
-          <w:sz w:val="11"/>
-          <w:szCs w:val="11"/>
-        </w:rPr>
-        <w:lastRenderedPageBreak/>
-        <w:t>频繁被访问的数据可以被放置于缓存当中，以供频繁访问</w:t>
+        <w:t>缓存原则:频繁被访问的数据可以被放置于缓存当中，以供频繁访问</w:t>
       </w:r>
       <w:r>
         <w:rPr>

</xml_diff>